<commit_message>
Assets added for Milestone 3
</commit_message>
<xml_diff>
--- a/Documentation/Source List.docx
+++ b/Documentation/Source List.docx
@@ -1328,14 +1328,262 @@
         </w:r>
       </w:hyperlink>
     </w:p>
-    <w:p>
-      <w:pPr>
-        <w:rPr>
-          <w:rFonts w:hint="eastAsia"/>
-        </w:rPr>
-      </w:pPr>
+    <w:p/>
+    <w:p>
+      <w:hyperlink r:id="rId70" w:history="1">
+        <w:r>
+          <w:rPr>
+            <w:rStyle w:val="a3"/>
+            <w:rFonts w:ascii="Arial" w:hAnsi="Arial" w:cs="Arial"/>
+            <w:b/>
+            <w:bCs/>
+            <w:color w:val="2C74C9"/>
+            <w:sz w:val="27"/>
+            <w:szCs w:val="27"/>
+            <w:shd w:val="clear" w:color="auto" w:fill="FFFFFF"/>
+          </w:rPr>
+          <w:t>Ambient: SCI-FI</w:t>
+        </w:r>
+      </w:hyperlink>
+      <w:r>
+        <w:rPr>
+          <w:rFonts w:ascii="Arial" w:hAnsi="Arial" w:cs="Arial"/>
+          <w:b/>
+          <w:bCs/>
+          <w:color w:val="CECECE"/>
+          <w:sz w:val="27"/>
+          <w:szCs w:val="27"/>
+          <w:shd w:val="clear" w:color="auto" w:fill="FFFFFF"/>
+        </w:rPr>
+        <w:t> » </w:t>
+      </w:r>
+      <w:hyperlink r:id="rId71" w:history="1">
+        <w:r>
+          <w:rPr>
+            <w:rStyle w:val="a3"/>
+            <w:rFonts w:ascii="Arial" w:hAnsi="Arial" w:cs="Arial"/>
+            <w:b/>
+            <w:bCs/>
+            <w:color w:val="2C74C9"/>
+            <w:sz w:val="27"/>
+            <w:szCs w:val="27"/>
+            <w:shd w:val="clear" w:color="auto" w:fill="FFFFFF"/>
+          </w:rPr>
+          <w:t>Future City ambience</w:t>
+        </w:r>
+      </w:hyperlink>
       <w:bookmarkStart w:id="0" w:name="_GoBack"/>
       <w:bookmarkEnd w:id="0"/>
+    </w:p>
+    <w:p>
+      <w:hyperlink r:id="rId72" w:history="1">
+        <w:r>
+          <w:rPr>
+            <w:rStyle w:val="a3"/>
+          </w:rPr>
+          <w:t>https://freesound.org/people/bolkmar/sounds/502896/</w:t>
+        </w:r>
+      </w:hyperlink>
+    </w:p>
+    <w:p/>
+    <w:p>
+      <w:hyperlink r:id="rId73" w:history="1">
+        <w:r>
+          <w:rPr>
+            <w:rStyle w:val="a3"/>
+            <w:rFonts w:ascii="Arial" w:hAnsi="Arial" w:cs="Arial"/>
+            <w:b/>
+            <w:bCs/>
+            <w:color w:val="2C74C9"/>
+            <w:sz w:val="27"/>
+            <w:szCs w:val="27"/>
+            <w:shd w:val="clear" w:color="auto" w:fill="FFFFFF"/>
+          </w:rPr>
+          <w:t>sci-fi sounds</w:t>
+        </w:r>
+      </w:hyperlink>
+      <w:r>
+        <w:rPr>
+          <w:rFonts w:ascii="Arial" w:hAnsi="Arial" w:cs="Arial"/>
+          <w:b/>
+          <w:bCs/>
+          <w:color w:val="CECECE"/>
+          <w:sz w:val="27"/>
+          <w:szCs w:val="27"/>
+          <w:shd w:val="clear" w:color="auto" w:fill="FFFFFF"/>
+        </w:rPr>
+        <w:t> » </w:t>
+      </w:r>
+      <w:hyperlink r:id="rId74" w:history="1">
+        <w:r>
+          <w:rPr>
+            <w:rStyle w:val="a3"/>
+            <w:rFonts w:ascii="Arial" w:hAnsi="Arial" w:cs="Arial"/>
+            <w:b/>
+            <w:bCs/>
+            <w:color w:val="2C74C9"/>
+            <w:sz w:val="27"/>
+            <w:szCs w:val="27"/>
+            <w:shd w:val="clear" w:color="auto" w:fill="FFFFFF"/>
+          </w:rPr>
+          <w:t>Hover engine</w:t>
+        </w:r>
+      </w:hyperlink>
+    </w:p>
+    <w:p>
+      <w:hyperlink r:id="rId75" w:history="1">
+        <w:r>
+          <w:rPr>
+            <w:rStyle w:val="a3"/>
+          </w:rPr>
+          <w:t>https://freesound.org/people/peridactyloptrix/sounds/213384/</w:t>
+        </w:r>
+      </w:hyperlink>
+    </w:p>
+    <w:p/>
+    <w:p>
+      <w:hyperlink r:id="rId76" w:history="1">
+        <w:r>
+          <w:rPr>
+            <w:rStyle w:val="a3"/>
+            <w:rFonts w:ascii="Arial" w:hAnsi="Arial" w:cs="Arial"/>
+            <w:b/>
+            <w:bCs/>
+            <w:color w:val="2C74C9"/>
+            <w:sz w:val="27"/>
+            <w:szCs w:val="27"/>
+            <w:shd w:val="clear" w:color="auto" w:fill="FFFFFF"/>
+          </w:rPr>
+          <w:t>Severe Warning Alarm</w:t>
+        </w:r>
+      </w:hyperlink>
+    </w:p>
+    <w:p>
+      <w:hyperlink r:id="rId77" w:history="1">
+        <w:r>
+          <w:rPr>
+            <w:rStyle w:val="a3"/>
+          </w:rPr>
+          <w:t>https://freesound.org/people/deleted_user_7709760/sounds/423929/</w:t>
+        </w:r>
+      </w:hyperlink>
+    </w:p>
+    <w:p/>
+    <w:p>
+      <w:hyperlink r:id="rId78" w:history="1">
+        <w:r>
+          <w:rPr>
+            <w:rStyle w:val="a3"/>
+            <w:rFonts w:ascii="Arial" w:hAnsi="Arial" w:cs="Arial"/>
+            <w:b/>
+            <w:bCs/>
+            <w:color w:val="2C74C9"/>
+            <w:sz w:val="27"/>
+            <w:szCs w:val="27"/>
+            <w:shd w:val="clear" w:color="auto" w:fill="FFFFFF"/>
+          </w:rPr>
+          <w:t>warn_12.aif</w:t>
+        </w:r>
+      </w:hyperlink>
+    </w:p>
+    <w:p>
+      <w:hyperlink r:id="rId79" w:history="1">
+        <w:r>
+          <w:rPr>
+            <w:rStyle w:val="a3"/>
+          </w:rPr>
+          <w:t>https://freesound.org/people/sassyman/sounds/201325/</w:t>
+        </w:r>
+      </w:hyperlink>
+    </w:p>
+    <w:p/>
+    <w:p>
+      <w:hyperlink r:id="rId80" w:history="1">
+        <w:r>
+          <w:rPr>
+            <w:rStyle w:val="a3"/>
+            <w:rFonts w:ascii="Arial" w:hAnsi="Arial" w:cs="Arial"/>
+            <w:b/>
+            <w:bCs/>
+            <w:color w:val="2C74C9"/>
+            <w:sz w:val="27"/>
+            <w:szCs w:val="27"/>
+            <w:shd w:val="clear" w:color="auto" w:fill="FFFFFF"/>
+          </w:rPr>
+          <w:t>Weapon_Ready.wav</w:t>
+        </w:r>
+      </w:hyperlink>
+    </w:p>
+    <w:p>
+      <w:hyperlink r:id="rId81" w:history="1">
+        <w:r>
+          <w:rPr>
+            <w:rStyle w:val="a3"/>
+          </w:rPr>
+          <w:t>https://freesound.org/people/MATTIX/sounds/448987/</w:t>
+        </w:r>
+      </w:hyperlink>
+    </w:p>
+    <w:p/>
+    <w:p>
+      <w:hyperlink r:id="rId82" w:history="1">
+        <w:r>
+          <w:rPr>
+            <w:rStyle w:val="a3"/>
+            <w:rFonts w:ascii="Arial" w:hAnsi="Arial" w:cs="Arial"/>
+            <w:b/>
+            <w:bCs/>
+            <w:color w:val="2C74C9"/>
+            <w:sz w:val="27"/>
+            <w:szCs w:val="27"/>
+            <w:shd w:val="clear" w:color="auto" w:fill="FFFFFF"/>
+          </w:rPr>
+          <w:t>1911 Reload</w:t>
+        </w:r>
+      </w:hyperlink>
+    </w:p>
+    <w:p>
+      <w:hyperlink r:id="rId83" w:history="1">
+        <w:r>
+          <w:rPr>
+            <w:rStyle w:val="a3"/>
+          </w:rPr>
+          <w:t>https://freesound.org/people/nioczkus/sounds/396331/</w:t>
+        </w:r>
+      </w:hyperlink>
+    </w:p>
+    <w:p/>
+    <w:p>
+      <w:hyperlink r:id="rId84" w:history="1">
+        <w:r>
+          <w:rPr>
+            <w:rStyle w:val="a3"/>
+            <w:rFonts w:ascii="Arial" w:hAnsi="Arial" w:cs="Arial"/>
+            <w:b/>
+            <w:bCs/>
+            <w:color w:val="2C74C9"/>
+            <w:sz w:val="27"/>
+            <w:szCs w:val="27"/>
+            <w:shd w:val="clear" w:color="auto" w:fill="FFFFFF"/>
+          </w:rPr>
+          <w:t>camera click_NIKON.wav</w:t>
+        </w:r>
+      </w:hyperlink>
+    </w:p>
+    <w:p>
+      <w:pPr>
+        <w:rPr>
+          <w:rFonts w:hint="eastAsia"/>
+        </w:rPr>
+      </w:pPr>
+      <w:hyperlink r:id="rId85" w:history="1">
+        <w:r>
+          <w:rPr>
+            <w:rStyle w:val="a3"/>
+          </w:rPr>
+          <w:t>https://freesound.org/people/Snapper4298/sounds/178186/</w:t>
+        </w:r>
+      </w:hyperlink>
     </w:p>
     <w:sectPr>
       <w:pgSz w:w="11906" w:h="16838"/>

</xml_diff>